<commit_message>
Add a login page html code
We can discuss about it
</commit_message>
<xml_diff>
--- a/Project_Documents/Requirements.docx
+++ b/Project_Documents/Requirements.docx
@@ -41,8 +41,14 @@
           <w:ilvl w:val="0"/>
           <w:numId w:val="3"/>
         </w:numPr>
-      </w:pPr>
-      <w:r>
+        <w:rPr>
+          <w:strike/>
+        </w:rPr>
+      </w:pPr>
+      <w:r>
+        <w:rPr>
+          <w:strike/>
+        </w:rPr>
         <w:t>Textbox for username</w:t>
       </w:r>
     </w:p>
@@ -53,8 +59,14 @@
           <w:ilvl w:val="0"/>
           <w:numId w:val="3"/>
         </w:numPr>
-      </w:pPr>
-      <w:r>
+        <w:rPr>
+          <w:strike/>
+        </w:rPr>
+      </w:pPr>
+      <w:r>
+        <w:rPr>
+          <w:strike/>
+        </w:rPr>
         <w:t>Textbox for password</w:t>
       </w:r>
     </w:p>
@@ -65,8 +77,14 @@
           <w:ilvl w:val="0"/>
           <w:numId w:val="3"/>
         </w:numPr>
-      </w:pPr>
-      <w:r>
+        <w:rPr>
+          <w:strike/>
+        </w:rPr>
+      </w:pPr>
+      <w:r>
+        <w:rPr>
+          <w:strike/>
+        </w:rPr>
         <w:t>Button for login</w:t>
       </w:r>
     </w:p>
@@ -77,9 +95,21 @@
           <w:ilvl w:val="0"/>
           <w:numId w:val="3"/>
         </w:numPr>
-      </w:pPr>
-      <w:r>
-        <w:t>Button for sign up</w:t>
+        <w:rPr>
+          <w:strike/>
+        </w:rPr>
+      </w:pPr>
+      <w:r>
+        <w:rPr>
+          <w:strike/>
+        </w:rPr>
+        <w:t>Link</w:t>
+      </w:r>
+      <w:r>
+        <w:rPr>
+          <w:strike/>
+        </w:rPr>
+        <w:t xml:space="preserve"> for sign up</w:t>
       </w:r>
     </w:p>
     <w:p>
@@ -89,8 +119,14 @@
           <w:ilvl w:val="0"/>
           <w:numId w:val="3"/>
         </w:numPr>
-      </w:pPr>
-      <w:r>
+        <w:rPr>
+          <w:strike/>
+        </w:rPr>
+      </w:pPr>
+      <w:r>
+        <w:rPr>
+          <w:strike/>
+        </w:rPr>
         <w:t>Login with Facebook</w:t>
       </w:r>
     </w:p>
@@ -101,8 +137,14 @@
           <w:ilvl w:val="0"/>
           <w:numId w:val="3"/>
         </w:numPr>
-      </w:pPr>
-      <w:r>
+        <w:rPr>
+          <w:strike/>
+        </w:rPr>
+      </w:pPr>
+      <w:r>
+        <w:rPr>
+          <w:strike/>
+        </w:rPr>
         <w:t>Login with Google</w:t>
       </w:r>
     </w:p>
@@ -113,8 +155,14 @@
           <w:ilvl w:val="0"/>
           <w:numId w:val="3"/>
         </w:numPr>
-      </w:pPr>
-      <w:r>
+        <w:rPr>
+          <w:strike/>
+        </w:rPr>
+      </w:pPr>
+      <w:r>
+        <w:rPr>
+          <w:strike/>
+        </w:rPr>
         <w:t>Check box for Remember me</w:t>
       </w:r>
     </w:p>
@@ -125,8 +173,14 @@
           <w:ilvl w:val="0"/>
           <w:numId w:val="3"/>
         </w:numPr>
-      </w:pPr>
-      <w:r>
+        <w:rPr>
+          <w:strike/>
+        </w:rPr>
+      </w:pPr>
+      <w:r>
+        <w:rPr>
+          <w:strike/>
+        </w:rPr>
         <w:t>Text for LOGIN</w:t>
       </w:r>
     </w:p>
@@ -137,8 +191,14 @@
           <w:ilvl w:val="0"/>
           <w:numId w:val="3"/>
         </w:numPr>
-      </w:pPr>
-      <w:r>
+        <w:rPr>
+          <w:strike/>
+        </w:rPr>
+      </w:pPr>
+      <w:r>
+        <w:rPr>
+          <w:strike/>
+        </w:rPr>
         <w:t>Link to Forgot Password page</w:t>
       </w:r>
     </w:p>

</xml_diff>